<commit_message>
updating requirements to more fully match what is wanted.
</commit_message>
<xml_diff>
--- a/Documents/requirements.docx
+++ b/Documents/requirements.docx
@@ -521,31 +521,7 @@
                 <w:sz w:val="24"/>
                 <w:szCs w:val="24"/>
               </w:rPr>
-              <w:t xml:space="preserve"> for </w:t>
-            </w:r>
-            <w:r>
-              <w:rPr>
-                <w:rFonts w:ascii="Times New Roman" w:hAnsi="Times New Roman" w:cs="Times New Roman"/>
-                <w:sz w:val="24"/>
-                <w:szCs w:val="24"/>
-              </w:rPr>
-              <w:t>image</w:t>
-            </w:r>
-            <w:r>
-              <w:rPr>
-                <w:rFonts w:ascii="Times New Roman" w:hAnsi="Times New Roman" w:cs="Times New Roman"/>
-                <w:sz w:val="24"/>
-                <w:szCs w:val="24"/>
-              </w:rPr>
-              <w:t>s</w:t>
-            </w:r>
-            <w:r>
-              <w:rPr>
-                <w:rFonts w:ascii="Times New Roman" w:hAnsi="Times New Roman" w:cs="Times New Roman"/>
-                <w:sz w:val="24"/>
-                <w:szCs w:val="24"/>
-              </w:rPr>
-              <w:t xml:space="preserve"> of sizes </w:t>
+              <w:t xml:space="preserve"> for images of sizes </w:t>
             </w:r>
             <w:r>
               <w:rPr>
@@ -587,6 +563,24 @@
               </w:rPr>
               <w:t>1000x1000</w:t>
             </w:r>
+            <w:r>
+              <w:rPr>
+                <w:rFonts w:ascii="Times New Roman" w:hAnsi="Times New Roman" w:cs="Times New Roman"/>
+                <w:sz w:val="24"/>
+                <w:szCs w:val="24"/>
+              </w:rPr>
+              <w:t xml:space="preserve"> </w:t>
+            </w:r>
+            <w:r>
+              <w:rPr>
+                <w:rFonts w:ascii="Times New Roman" w:hAnsi="Times New Roman" w:cs="Times New Roman"/>
+                <w:sz w:val="24"/>
+                <w:szCs w:val="24"/>
+              </w:rPr>
+              <w:t>pixels</w:t>
+            </w:r>
+            <w:bookmarkStart w:id="0" w:name="_GoBack"/>
+            <w:bookmarkEnd w:id="0"/>
           </w:p>
         </w:tc>
         <w:tc>
@@ -747,6 +741,22 @@
               </w:rPr>
               <w:t>1000x1000</w:t>
             </w:r>
+            <w:r>
+              <w:rPr>
+                <w:rFonts w:ascii="Times New Roman" w:hAnsi="Times New Roman" w:cs="Times New Roman"/>
+                <w:sz w:val="24"/>
+                <w:szCs w:val="24"/>
+              </w:rPr>
+              <w:t xml:space="preserve"> </w:t>
+            </w:r>
+            <w:r>
+              <w:rPr>
+                <w:rFonts w:ascii="Times New Roman" w:hAnsi="Times New Roman" w:cs="Times New Roman"/>
+                <w:sz w:val="24"/>
+                <w:szCs w:val="24"/>
+              </w:rPr>
+              <w:t>pixels</w:t>
+            </w:r>
           </w:p>
         </w:tc>
         <w:tc>
@@ -907,6 +917,22 @@
               </w:rPr>
               <w:t>1000x1000</w:t>
             </w:r>
+            <w:r>
+              <w:rPr>
+                <w:rFonts w:ascii="Times New Roman" w:hAnsi="Times New Roman" w:cs="Times New Roman"/>
+                <w:sz w:val="24"/>
+                <w:szCs w:val="24"/>
+              </w:rPr>
+              <w:t xml:space="preserve"> </w:t>
+            </w:r>
+            <w:r>
+              <w:rPr>
+                <w:rFonts w:ascii="Times New Roman" w:hAnsi="Times New Roman" w:cs="Times New Roman"/>
+                <w:sz w:val="24"/>
+                <w:szCs w:val="24"/>
+              </w:rPr>
+              <w:t>pixels</w:t>
+            </w:r>
           </w:p>
         </w:tc>
         <w:tc>
@@ -1075,6 +1101,22 @@
               </w:rPr>
               <w:t>1000x1000</w:t>
             </w:r>
+            <w:r>
+              <w:rPr>
+                <w:rFonts w:ascii="Times New Roman" w:hAnsi="Times New Roman" w:cs="Times New Roman"/>
+                <w:sz w:val="24"/>
+                <w:szCs w:val="24"/>
+              </w:rPr>
+              <w:t xml:space="preserve"> </w:t>
+            </w:r>
+            <w:r>
+              <w:rPr>
+                <w:rFonts w:ascii="Times New Roman" w:hAnsi="Times New Roman" w:cs="Times New Roman"/>
+                <w:sz w:val="24"/>
+                <w:szCs w:val="24"/>
+              </w:rPr>
+              <w:t>pixels</w:t>
+            </w:r>
           </w:p>
         </w:tc>
         <w:tc>
@@ -1235,6 +1277,22 @@
               </w:rPr>
               <w:t>1000x1000</w:t>
             </w:r>
+            <w:r>
+              <w:rPr>
+                <w:rFonts w:ascii="Times New Roman" w:hAnsi="Times New Roman" w:cs="Times New Roman"/>
+                <w:sz w:val="24"/>
+                <w:szCs w:val="24"/>
+              </w:rPr>
+              <w:t xml:space="preserve"> </w:t>
+            </w:r>
+            <w:r>
+              <w:rPr>
+                <w:rFonts w:ascii="Times New Roman" w:hAnsi="Times New Roman" w:cs="Times New Roman"/>
+                <w:sz w:val="24"/>
+                <w:szCs w:val="24"/>
+              </w:rPr>
+              <w:t>pixels</w:t>
+            </w:r>
           </w:p>
         </w:tc>
         <w:tc>
@@ -1323,6 +1381,7 @@
                 <w:sz w:val="24"/>
                 <w:szCs w:val="24"/>
               </w:rPr>
+              <w:lastRenderedPageBreak/>
               <w:t>1.6</w:t>
             </w:r>
           </w:p>
@@ -1345,16 +1404,7 @@
                 <w:sz w:val="24"/>
                 <w:szCs w:val="24"/>
               </w:rPr>
-              <w:t xml:space="preserve">The system shall display the time for 2 computers </w:t>
-            </w:r>
-            <w:r>
-              <w:rPr>
-                <w:rFonts w:ascii="Times New Roman" w:hAnsi="Times New Roman" w:cs="Times New Roman"/>
-                <w:sz w:val="24"/>
-                <w:szCs w:val="24"/>
-              </w:rPr>
-              <w:lastRenderedPageBreak/>
-              <w:t>running on 4 processors each</w:t>
+              <w:t>The system shall display the time for 2 computers running on 4 processors each</w:t>
             </w:r>
             <w:r>
               <w:rPr>
@@ -1404,6 +1454,22 @@
               </w:rPr>
               <w:t>1000x1000</w:t>
             </w:r>
+            <w:r>
+              <w:rPr>
+                <w:rFonts w:ascii="Times New Roman" w:hAnsi="Times New Roman" w:cs="Times New Roman"/>
+                <w:sz w:val="24"/>
+                <w:szCs w:val="24"/>
+              </w:rPr>
+              <w:t xml:space="preserve"> </w:t>
+            </w:r>
+            <w:r>
+              <w:rPr>
+                <w:rFonts w:ascii="Times New Roman" w:hAnsi="Times New Roman" w:cs="Times New Roman"/>
+                <w:sz w:val="24"/>
+                <w:szCs w:val="24"/>
+              </w:rPr>
+              <w:t>pixels</w:t>
+            </w:r>
           </w:p>
         </w:tc>
         <w:tc>
@@ -1425,7 +1491,6 @@
                 <w:sz w:val="24"/>
                 <w:szCs w:val="24"/>
               </w:rPr>
-              <w:lastRenderedPageBreak/>
               <w:t>Display times in the</w:t>
             </w:r>
             <w:r>
@@ -1493,7 +1558,6 @@
                 <w:sz w:val="24"/>
                 <w:szCs w:val="24"/>
               </w:rPr>
-              <w:lastRenderedPageBreak/>
               <w:t>1.7</w:t>
             </w:r>
           </w:p>
@@ -1581,6 +1645,30 @@
                 <w:szCs w:val="24"/>
               </w:rPr>
               <w:t>1000x1000</w:t>
+            </w:r>
+            <w:r>
+              <w:rPr>
+                <w:rFonts w:ascii="Times New Roman" w:hAnsi="Times New Roman" w:cs="Times New Roman"/>
+                <w:sz w:val="24"/>
+                <w:szCs w:val="24"/>
+              </w:rPr>
+              <w:t xml:space="preserve"> </w:t>
+            </w:r>
+            <w:r>
+              <w:rPr>
+                <w:rFonts w:ascii="Times New Roman" w:hAnsi="Times New Roman" w:cs="Times New Roman"/>
+                <w:sz w:val="24"/>
+                <w:szCs w:val="24"/>
+              </w:rPr>
+              <w:t>pixel</w:t>
+            </w:r>
+            <w:r>
+              <w:rPr>
+                <w:rFonts w:ascii="Times New Roman" w:hAnsi="Times New Roman" w:cs="Times New Roman"/>
+                <w:sz w:val="24"/>
+                <w:szCs w:val="24"/>
+              </w:rPr>
+              <w:t>s</w:t>
             </w:r>
           </w:p>
         </w:tc>
@@ -1670,15 +1758,7 @@
                 <w:sz w:val="24"/>
                 <w:szCs w:val="24"/>
               </w:rPr>
-              <w:t>2</w:t>
-            </w:r>
-            <w:r>
-              <w:rPr>
-                <w:rFonts w:ascii="Times New Roman" w:hAnsi="Times New Roman" w:cs="Times New Roman"/>
-                <w:sz w:val="24"/>
-                <w:szCs w:val="24"/>
-              </w:rPr>
-              <w:t>.1</w:t>
+              <w:t>1.8</w:t>
             </w:r>
           </w:p>
         </w:tc>
@@ -1700,31 +1780,23 @@
                 <w:sz w:val="24"/>
                 <w:szCs w:val="24"/>
               </w:rPr>
-              <w:t>The s</w:t>
-            </w:r>
-            <w:r>
-              <w:rPr>
-                <w:rFonts w:ascii="Times New Roman" w:hAnsi="Times New Roman" w:cs="Times New Roman"/>
-                <w:sz w:val="24"/>
-                <w:szCs w:val="24"/>
-              </w:rPr>
-              <w:t xml:space="preserve">ystem shall show that running on more processors </w:t>
-            </w:r>
-            <w:r>
-              <w:rPr>
-                <w:rFonts w:ascii="Times New Roman" w:hAnsi="Times New Roman" w:cs="Times New Roman"/>
-                <w:sz w:val="24"/>
-                <w:szCs w:val="24"/>
-              </w:rPr>
-              <w:t xml:space="preserve">is </w:t>
-            </w:r>
-            <w:r>
-              <w:rPr>
-                <w:rFonts w:ascii="Times New Roman" w:hAnsi="Times New Roman" w:cs="Times New Roman"/>
-                <w:sz w:val="24"/>
-                <w:szCs w:val="24"/>
-              </w:rPr>
-              <w:t>faster than running on 1 processor on one computer</w:t>
+              <w:t xml:space="preserve">Images produced for the time test shall all </w:t>
+            </w:r>
+            <w:r>
+              <w:rPr>
+                <w:rFonts w:ascii="Times New Roman" w:hAnsi="Times New Roman" w:cs="Times New Roman"/>
+                <w:sz w:val="24"/>
+                <w:szCs w:val="24"/>
+              </w:rPr>
+              <w:t>look</w:t>
+            </w:r>
+            <w:r>
+              <w:rPr>
+                <w:rFonts w:ascii="Times New Roman" w:hAnsi="Times New Roman" w:cs="Times New Roman"/>
+                <w:sz w:val="24"/>
+                <w:szCs w:val="24"/>
+              </w:rPr>
+              <w:t xml:space="preserve"> the same for each size category.</w:t>
             </w:r>
           </w:p>
         </w:tc>
@@ -1747,66 +1819,50 @@
                 <w:sz w:val="24"/>
                 <w:szCs w:val="24"/>
               </w:rPr>
-              <w:t xml:space="preserve">Times in time matrix show that time for </w:t>
+              <w:t>Show images side by side for all 500x500, 500x1000, 1000x1000 pixels.</w:t>
+            </w:r>
+          </w:p>
+        </w:tc>
+        <w:tc>
+          <w:tcPr>
+            <w:tcW w:w="3001" w:type="dxa"/>
+            <w:noWrap/>
+          </w:tcPr>
+          <w:p>
+            <w:pPr>
+              <w:rPr>
+                <w:rFonts w:ascii="Times New Roman" w:hAnsi="Times New Roman" w:cs="Times New Roman"/>
+                <w:sz w:val="24"/>
+                <w:szCs w:val="24"/>
+              </w:rPr>
+            </w:pPr>
+            <w:r>
+              <w:rPr>
+                <w:rFonts w:ascii="Times New Roman" w:hAnsi="Times New Roman" w:cs="Times New Roman"/>
+                <w:sz w:val="24"/>
+                <w:szCs w:val="24"/>
+              </w:rPr>
+              <w:t>The images in each category look like each other. (</w:t>
             </w:r>
             <w:proofErr w:type="spellStart"/>
-            <w:r>
-              <w:rPr>
-                <w:rFonts w:ascii="Times New Roman" w:hAnsi="Times New Roman" w:cs="Times New Roman"/>
-                <w:sz w:val="24"/>
-                <w:szCs w:val="24"/>
-              </w:rPr>
-              <w:t>req</w:t>
+            <w:proofErr w:type="gramStart"/>
+            <w:r>
+              <w:rPr>
+                <w:rFonts w:ascii="Times New Roman" w:hAnsi="Times New Roman" w:cs="Times New Roman"/>
+                <w:sz w:val="24"/>
+                <w:szCs w:val="24"/>
+              </w:rPr>
+              <w:t>eg</w:t>
             </w:r>
             <w:proofErr w:type="spellEnd"/>
-            <w:r>
-              <w:rPr>
-                <w:rFonts w:ascii="Times New Roman" w:hAnsi="Times New Roman" w:cs="Times New Roman"/>
-                <w:sz w:val="24"/>
-                <w:szCs w:val="24"/>
-              </w:rPr>
-              <w:t xml:space="preserve"> 1.1 are the longest running times</w:t>
-            </w:r>
-          </w:p>
-        </w:tc>
-        <w:tc>
-          <w:tcPr>
-            <w:tcW w:w="3001" w:type="dxa"/>
-            <w:noWrap/>
-          </w:tcPr>
-          <w:p>
-            <w:pPr>
-              <w:rPr>
-                <w:rFonts w:ascii="Times New Roman" w:hAnsi="Times New Roman" w:cs="Times New Roman"/>
-                <w:sz w:val="24"/>
-                <w:szCs w:val="24"/>
-              </w:rPr>
-            </w:pPr>
-            <w:r>
-              <w:rPr>
-                <w:rFonts w:ascii="Times New Roman" w:hAnsi="Times New Roman" w:cs="Times New Roman"/>
-                <w:sz w:val="24"/>
-                <w:szCs w:val="24"/>
-              </w:rPr>
-              <w:t xml:space="preserve">Times in time matrix show that time for </w:t>
-            </w:r>
-            <w:proofErr w:type="spellStart"/>
-            <w:r>
-              <w:rPr>
-                <w:rFonts w:ascii="Times New Roman" w:hAnsi="Times New Roman" w:cs="Times New Roman"/>
-                <w:sz w:val="24"/>
-                <w:szCs w:val="24"/>
-              </w:rPr>
-              <w:t>req</w:t>
-            </w:r>
-            <w:proofErr w:type="spellEnd"/>
-            <w:r>
-              <w:rPr>
-                <w:rFonts w:ascii="Times New Roman" w:hAnsi="Times New Roman" w:cs="Times New Roman"/>
-                <w:sz w:val="24"/>
-                <w:szCs w:val="24"/>
-              </w:rPr>
-              <w:t xml:space="preserve"> 1.1 are the longest running times</w:t>
+            <w:proofErr w:type="gramEnd"/>
+            <w:r>
+              <w:rPr>
+                <w:rFonts w:ascii="Times New Roman" w:hAnsi="Times New Roman" w:cs="Times New Roman"/>
+                <w:sz w:val="24"/>
+                <w:szCs w:val="24"/>
+              </w:rPr>
+              <w:t xml:space="preserve"> a.. 500x500 pixels images look the same.</w:t>
             </w:r>
           </w:p>
         </w:tc>
@@ -1834,6 +1890,170 @@
                 <w:sz w:val="24"/>
                 <w:szCs w:val="24"/>
               </w:rPr>
+              <w:t>2</w:t>
+            </w:r>
+            <w:r>
+              <w:rPr>
+                <w:rFonts w:ascii="Times New Roman" w:hAnsi="Times New Roman" w:cs="Times New Roman"/>
+                <w:sz w:val="24"/>
+                <w:szCs w:val="24"/>
+              </w:rPr>
+              <w:t>.1</w:t>
+            </w:r>
+          </w:p>
+        </w:tc>
+        <w:tc>
+          <w:tcPr>
+            <w:tcW w:w="2979" w:type="dxa"/>
+          </w:tcPr>
+          <w:p>
+            <w:pPr>
+              <w:rPr>
+                <w:rFonts w:ascii="Times New Roman" w:hAnsi="Times New Roman" w:cs="Times New Roman"/>
+                <w:sz w:val="24"/>
+                <w:szCs w:val="24"/>
+              </w:rPr>
+            </w:pPr>
+            <w:r>
+              <w:rPr>
+                <w:rFonts w:ascii="Times New Roman" w:hAnsi="Times New Roman" w:cs="Times New Roman"/>
+                <w:sz w:val="24"/>
+                <w:szCs w:val="24"/>
+              </w:rPr>
+              <w:t>The s</w:t>
+            </w:r>
+            <w:r>
+              <w:rPr>
+                <w:rFonts w:ascii="Times New Roman" w:hAnsi="Times New Roman" w:cs="Times New Roman"/>
+                <w:sz w:val="24"/>
+                <w:szCs w:val="24"/>
+              </w:rPr>
+              <w:t xml:space="preserve">ystem shall show that running on more processors </w:t>
+            </w:r>
+            <w:r>
+              <w:rPr>
+                <w:rFonts w:ascii="Times New Roman" w:hAnsi="Times New Roman" w:cs="Times New Roman"/>
+                <w:sz w:val="24"/>
+                <w:szCs w:val="24"/>
+              </w:rPr>
+              <w:t xml:space="preserve">is </w:t>
+            </w:r>
+            <w:r>
+              <w:rPr>
+                <w:rFonts w:ascii="Times New Roman" w:hAnsi="Times New Roman" w:cs="Times New Roman"/>
+                <w:sz w:val="24"/>
+                <w:szCs w:val="24"/>
+              </w:rPr>
+              <w:t>faster than running on 1 processor on one computer</w:t>
+            </w:r>
+          </w:p>
+        </w:tc>
+        <w:tc>
+          <w:tcPr>
+            <w:tcW w:w="2980" w:type="dxa"/>
+            <w:noWrap/>
+          </w:tcPr>
+          <w:p>
+            <w:pPr>
+              <w:rPr>
+                <w:rFonts w:ascii="Times New Roman" w:hAnsi="Times New Roman" w:cs="Times New Roman"/>
+                <w:sz w:val="24"/>
+                <w:szCs w:val="24"/>
+              </w:rPr>
+            </w:pPr>
+            <w:r>
+              <w:rPr>
+                <w:rFonts w:ascii="Times New Roman" w:hAnsi="Times New Roman" w:cs="Times New Roman"/>
+                <w:sz w:val="24"/>
+                <w:szCs w:val="24"/>
+              </w:rPr>
+              <w:t xml:space="preserve">Times in time matrix show that time for </w:t>
+            </w:r>
+            <w:proofErr w:type="spellStart"/>
+            <w:r>
+              <w:rPr>
+                <w:rFonts w:ascii="Times New Roman" w:hAnsi="Times New Roman" w:cs="Times New Roman"/>
+                <w:sz w:val="24"/>
+                <w:szCs w:val="24"/>
+              </w:rPr>
+              <w:t>req</w:t>
+            </w:r>
+            <w:proofErr w:type="spellEnd"/>
+            <w:r>
+              <w:rPr>
+                <w:rFonts w:ascii="Times New Roman" w:hAnsi="Times New Roman" w:cs="Times New Roman"/>
+                <w:sz w:val="24"/>
+                <w:szCs w:val="24"/>
+              </w:rPr>
+              <w:t xml:space="preserve"> 1.1 are the longest running times</w:t>
+            </w:r>
+          </w:p>
+        </w:tc>
+        <w:tc>
+          <w:tcPr>
+            <w:tcW w:w="3001" w:type="dxa"/>
+            <w:noWrap/>
+          </w:tcPr>
+          <w:p>
+            <w:pPr>
+              <w:rPr>
+                <w:rFonts w:ascii="Times New Roman" w:hAnsi="Times New Roman" w:cs="Times New Roman"/>
+                <w:sz w:val="24"/>
+                <w:szCs w:val="24"/>
+              </w:rPr>
+            </w:pPr>
+            <w:r>
+              <w:rPr>
+                <w:rFonts w:ascii="Times New Roman" w:hAnsi="Times New Roman" w:cs="Times New Roman"/>
+                <w:sz w:val="24"/>
+                <w:szCs w:val="24"/>
+              </w:rPr>
+              <w:t xml:space="preserve">Times in time matrix show that time for </w:t>
+            </w:r>
+            <w:proofErr w:type="spellStart"/>
+            <w:r>
+              <w:rPr>
+                <w:rFonts w:ascii="Times New Roman" w:hAnsi="Times New Roman" w:cs="Times New Roman"/>
+                <w:sz w:val="24"/>
+                <w:szCs w:val="24"/>
+              </w:rPr>
+              <w:t>req</w:t>
+            </w:r>
+            <w:proofErr w:type="spellEnd"/>
+            <w:r>
+              <w:rPr>
+                <w:rFonts w:ascii="Times New Roman" w:hAnsi="Times New Roman" w:cs="Times New Roman"/>
+                <w:sz w:val="24"/>
+                <w:szCs w:val="24"/>
+              </w:rPr>
+              <w:t xml:space="preserve"> 1.1 are the longest running times</w:t>
+            </w:r>
+          </w:p>
+        </w:tc>
+      </w:tr>
+      <w:tr>
+        <w:trPr>
+          <w:trHeight w:val="323"/>
+        </w:trPr>
+        <w:tc>
+          <w:tcPr>
+            <w:tcW w:w="516" w:type="dxa"/>
+            <w:noWrap/>
+          </w:tcPr>
+          <w:p>
+            <w:pPr>
+              <w:rPr>
+                <w:rFonts w:ascii="Times New Roman" w:hAnsi="Times New Roman" w:cs="Times New Roman"/>
+                <w:sz w:val="24"/>
+                <w:szCs w:val="24"/>
+              </w:rPr>
+            </w:pPr>
+            <w:r>
+              <w:rPr>
+                <w:rFonts w:ascii="Times New Roman" w:hAnsi="Times New Roman" w:cs="Times New Roman"/>
+                <w:sz w:val="24"/>
+                <w:szCs w:val="24"/>
+              </w:rPr>
               <w:t>2.2</w:t>
             </w:r>
           </w:p>
@@ -2073,7 +2293,23 @@
                 <w:sz w:val="24"/>
                 <w:szCs w:val="24"/>
               </w:rPr>
-              <w:t>The system produces an image and completion of all 2.x sub shall requirements</w:t>
+              <w:t xml:space="preserve">The system produces </w:t>
+            </w:r>
+            <w:r>
+              <w:rPr>
+                <w:rFonts w:ascii="Times New Roman" w:hAnsi="Times New Roman" w:cs="Times New Roman"/>
+                <w:sz w:val="24"/>
+                <w:szCs w:val="24"/>
+              </w:rPr>
+              <w:t>an image and completion of all 3</w:t>
+            </w:r>
+            <w:r>
+              <w:rPr>
+                <w:rFonts w:ascii="Times New Roman" w:hAnsi="Times New Roman" w:cs="Times New Roman"/>
+                <w:sz w:val="24"/>
+                <w:szCs w:val="24"/>
+              </w:rPr>
+              <w:t>.x sub shall requirements</w:t>
             </w:r>
           </w:p>
         </w:tc>
@@ -2433,6 +2669,104 @@
                 <w:szCs w:val="24"/>
               </w:rPr>
               <w:t>3.4</w:t>
+            </w:r>
+          </w:p>
+        </w:tc>
+        <w:tc>
+          <w:tcPr>
+            <w:tcW w:w="2979" w:type="dxa"/>
+            <w:noWrap/>
+          </w:tcPr>
+          <w:p>
+            <w:pPr>
+              <w:rPr>
+                <w:rFonts w:ascii="Times New Roman" w:hAnsi="Times New Roman" w:cs="Times New Roman"/>
+                <w:sz w:val="24"/>
+                <w:szCs w:val="24"/>
+              </w:rPr>
+            </w:pPr>
+            <w:r>
+              <w:rPr>
+                <w:rFonts w:ascii="Times New Roman" w:hAnsi="Times New Roman" w:cs="Times New Roman"/>
+                <w:sz w:val="24"/>
+                <w:szCs w:val="24"/>
+              </w:rPr>
+              <w:t>The system shall be able to display shapes with reflective properties</w:t>
+            </w:r>
+          </w:p>
+        </w:tc>
+        <w:tc>
+          <w:tcPr>
+            <w:tcW w:w="2980" w:type="dxa"/>
+            <w:noWrap/>
+          </w:tcPr>
+          <w:p>
+            <w:pPr>
+              <w:rPr>
+                <w:rFonts w:ascii="Times New Roman" w:hAnsi="Times New Roman" w:cs="Times New Roman"/>
+                <w:sz w:val="24"/>
+                <w:szCs w:val="24"/>
+              </w:rPr>
+            </w:pPr>
+            <w:r>
+              <w:rPr>
+                <w:rFonts w:ascii="Times New Roman" w:hAnsi="Times New Roman" w:cs="Times New Roman"/>
+                <w:sz w:val="24"/>
+                <w:szCs w:val="24"/>
+              </w:rPr>
+              <w:t>Draw shapes that reflect one another</w:t>
+            </w:r>
+          </w:p>
+        </w:tc>
+        <w:tc>
+          <w:tcPr>
+            <w:tcW w:w="3001" w:type="dxa"/>
+            <w:noWrap/>
+          </w:tcPr>
+          <w:p>
+            <w:pPr>
+              <w:rPr>
+                <w:rFonts w:ascii="Times New Roman" w:hAnsi="Times New Roman" w:cs="Times New Roman"/>
+                <w:sz w:val="24"/>
+                <w:szCs w:val="24"/>
+              </w:rPr>
+            </w:pPr>
+            <w:r>
+              <w:rPr>
+                <w:rFonts w:ascii="Times New Roman" w:hAnsi="Times New Roman" w:cs="Times New Roman"/>
+                <w:sz w:val="24"/>
+                <w:szCs w:val="24"/>
+              </w:rPr>
+              <w:t>The shapes reflect one another.</w:t>
+            </w:r>
+          </w:p>
+        </w:tc>
+      </w:tr>
+      <w:tr>
+        <w:trPr>
+          <w:trHeight w:val="309"/>
+        </w:trPr>
+        <w:tc>
+          <w:tcPr>
+            <w:tcW w:w="516" w:type="dxa"/>
+            <w:noWrap/>
+          </w:tcPr>
+          <w:p>
+            <w:pPr>
+              <w:rPr>
+                <w:rFonts w:ascii="Times New Roman" w:hAnsi="Times New Roman" w:cs="Times New Roman"/>
+                <w:sz w:val="24"/>
+                <w:szCs w:val="24"/>
+              </w:rPr>
+            </w:pPr>
+            <w:r>
+              <w:rPr>
+                <w:rFonts w:ascii="Times New Roman" w:hAnsi="Times New Roman" w:cs="Times New Roman"/>
+                <w:sz w:val="24"/>
+                <w:szCs w:val="24"/>
+              </w:rPr>
+              <w:lastRenderedPageBreak/>
+              <w:t>3.5</w:t>
             </w:r>
           </w:p>
         </w:tc>
@@ -2829,7 +3163,7 @@
           <w:sz w:val="24"/>
           <w:szCs w:val="24"/>
         </w:rPr>
-        <w:t xml:space="preserve"> </w:t>
+        <w:t xml:space="preserve"> estimated</w:t>
       </w:r>
       <w:r>
         <w:rPr>
@@ -2837,25 +3171,7 @@
           <w:sz w:val="24"/>
           <w:szCs w:val="24"/>
         </w:rPr>
-        <w:t>estimated</w:t>
-      </w:r>
-      <w:r>
-        <w:rPr>
-          <w:rFonts w:ascii="Times New Roman" w:hAnsi="Times New Roman" w:cs="Times New Roman"/>
-          <w:sz w:val="24"/>
-          <w:szCs w:val="24"/>
-        </w:rPr>
-        <w:t xml:space="preserve"> r</w:t>
-      </w:r>
-      <w:bookmarkStart w:id="0" w:name="_GoBack"/>
-      <w:bookmarkEnd w:id="0"/>
-      <w:r>
-        <w:rPr>
-          <w:rFonts w:ascii="Times New Roman" w:hAnsi="Times New Roman" w:cs="Times New Roman"/>
-          <w:sz w:val="24"/>
-          <w:szCs w:val="24"/>
-        </w:rPr>
-        <w:t>unning time 1.25 minutes.</w:t>
+        <w:t xml:space="preserve"> running time 1.25 minutes.</w:t>
       </w:r>
     </w:p>
     <w:sectPr>

</xml_diff>

<commit_message>
final touches to requirements hopefully
</commit_message>
<xml_diff>
--- a/Documents/requirements.docx
+++ b/Documents/requirements.docx
@@ -569,18 +569,8 @@
                 <w:sz w:val="24"/>
                 <w:szCs w:val="24"/>
               </w:rPr>
-              <w:t xml:space="preserve"> </w:t>
-            </w:r>
-            <w:r>
-              <w:rPr>
-                <w:rFonts w:ascii="Times New Roman" w:hAnsi="Times New Roman" w:cs="Times New Roman"/>
-                <w:sz w:val="24"/>
-                <w:szCs w:val="24"/>
-              </w:rPr>
-              <w:t>pixels</w:t>
-            </w:r>
-            <w:bookmarkStart w:id="0" w:name="_GoBack"/>
-            <w:bookmarkEnd w:id="0"/>
+              <w:t xml:space="preserve"> pixels</w:t>
+            </w:r>
           </w:p>
         </w:tc>
         <w:tc>
@@ -747,15 +737,7 @@
                 <w:sz w:val="24"/>
                 <w:szCs w:val="24"/>
               </w:rPr>
-              <w:t xml:space="preserve"> </w:t>
-            </w:r>
-            <w:r>
-              <w:rPr>
-                <w:rFonts w:ascii="Times New Roman" w:hAnsi="Times New Roman" w:cs="Times New Roman"/>
-                <w:sz w:val="24"/>
-                <w:szCs w:val="24"/>
-              </w:rPr>
-              <w:t>pixels</w:t>
+              <w:t xml:space="preserve"> pixels</w:t>
             </w:r>
           </w:p>
         </w:tc>
@@ -923,15 +905,7 @@
                 <w:sz w:val="24"/>
                 <w:szCs w:val="24"/>
               </w:rPr>
-              <w:t xml:space="preserve"> </w:t>
-            </w:r>
-            <w:r>
-              <w:rPr>
-                <w:rFonts w:ascii="Times New Roman" w:hAnsi="Times New Roman" w:cs="Times New Roman"/>
-                <w:sz w:val="24"/>
-                <w:szCs w:val="24"/>
-              </w:rPr>
-              <w:t>pixels</w:t>
+              <w:t xml:space="preserve"> pixels</w:t>
             </w:r>
           </w:p>
         </w:tc>
@@ -1107,15 +1081,7 @@
                 <w:sz w:val="24"/>
                 <w:szCs w:val="24"/>
               </w:rPr>
-              <w:t xml:space="preserve"> </w:t>
-            </w:r>
-            <w:r>
-              <w:rPr>
-                <w:rFonts w:ascii="Times New Roman" w:hAnsi="Times New Roman" w:cs="Times New Roman"/>
-                <w:sz w:val="24"/>
-                <w:szCs w:val="24"/>
-              </w:rPr>
-              <w:t>pixels</w:t>
+              <w:t xml:space="preserve"> pixels</w:t>
             </w:r>
           </w:p>
         </w:tc>
@@ -1283,15 +1249,7 @@
                 <w:sz w:val="24"/>
                 <w:szCs w:val="24"/>
               </w:rPr>
-              <w:t xml:space="preserve"> </w:t>
-            </w:r>
-            <w:r>
-              <w:rPr>
-                <w:rFonts w:ascii="Times New Roman" w:hAnsi="Times New Roman" w:cs="Times New Roman"/>
-                <w:sz w:val="24"/>
-                <w:szCs w:val="24"/>
-              </w:rPr>
-              <w:t>pixels</w:t>
+              <w:t xml:space="preserve"> pixels</w:t>
             </w:r>
           </w:p>
         </w:tc>
@@ -1460,15 +1418,7 @@
                 <w:sz w:val="24"/>
                 <w:szCs w:val="24"/>
               </w:rPr>
-              <w:t xml:space="preserve"> </w:t>
-            </w:r>
-            <w:r>
-              <w:rPr>
-                <w:rFonts w:ascii="Times New Roman" w:hAnsi="Times New Roman" w:cs="Times New Roman"/>
-                <w:sz w:val="24"/>
-                <w:szCs w:val="24"/>
-              </w:rPr>
-              <w:t>pixels</w:t>
+              <w:t xml:space="preserve"> pixels</w:t>
             </w:r>
           </w:p>
         </w:tc>
@@ -1652,23 +1602,7 @@
                 <w:sz w:val="24"/>
                 <w:szCs w:val="24"/>
               </w:rPr>
-              <w:t xml:space="preserve"> </w:t>
-            </w:r>
-            <w:r>
-              <w:rPr>
-                <w:rFonts w:ascii="Times New Roman" w:hAnsi="Times New Roman" w:cs="Times New Roman"/>
-                <w:sz w:val="24"/>
-                <w:szCs w:val="24"/>
-              </w:rPr>
-              <w:t>pixel</w:t>
-            </w:r>
-            <w:r>
-              <w:rPr>
-                <w:rFonts w:ascii="Times New Roman" w:hAnsi="Times New Roman" w:cs="Times New Roman"/>
-                <w:sz w:val="24"/>
-                <w:szCs w:val="24"/>
-              </w:rPr>
-              <w:t>s</w:t>
+              <w:t xml:space="preserve"> pixels</w:t>
             </w:r>
           </w:p>
         </w:tc>
@@ -1842,27 +1776,7 @@
                 <w:sz w:val="24"/>
                 <w:szCs w:val="24"/>
               </w:rPr>
-              <w:t>The images in each category look like each other. (</w:t>
-            </w:r>
-            <w:proofErr w:type="spellStart"/>
-            <w:proofErr w:type="gramStart"/>
-            <w:r>
-              <w:rPr>
-                <w:rFonts w:ascii="Times New Roman" w:hAnsi="Times New Roman" w:cs="Times New Roman"/>
-                <w:sz w:val="24"/>
-                <w:szCs w:val="24"/>
-              </w:rPr>
-              <w:t>eg</w:t>
-            </w:r>
-            <w:proofErr w:type="spellEnd"/>
-            <w:proofErr w:type="gramEnd"/>
-            <w:r>
-              <w:rPr>
-                <w:rFonts w:ascii="Times New Roman" w:hAnsi="Times New Roman" w:cs="Times New Roman"/>
-                <w:sz w:val="24"/>
-                <w:szCs w:val="24"/>
-              </w:rPr>
-              <w:t xml:space="preserve"> a.. 500x500 pixels images look the same.</w:t>
+              <w:t>The images in each category look like each other. (eg a.. 500x500 pixels images look the same.</w:t>
             </w:r>
           </w:p>
         </w:tc>
@@ -1967,25 +1881,7 @@
                 <w:sz w:val="24"/>
                 <w:szCs w:val="24"/>
               </w:rPr>
-              <w:t xml:space="preserve">Times in time matrix show that time for </w:t>
-            </w:r>
-            <w:proofErr w:type="spellStart"/>
-            <w:r>
-              <w:rPr>
-                <w:rFonts w:ascii="Times New Roman" w:hAnsi="Times New Roman" w:cs="Times New Roman"/>
-                <w:sz w:val="24"/>
-                <w:szCs w:val="24"/>
-              </w:rPr>
-              <w:t>req</w:t>
-            </w:r>
-            <w:proofErr w:type="spellEnd"/>
-            <w:r>
-              <w:rPr>
-                <w:rFonts w:ascii="Times New Roman" w:hAnsi="Times New Roman" w:cs="Times New Roman"/>
-                <w:sz w:val="24"/>
-                <w:szCs w:val="24"/>
-              </w:rPr>
-              <w:t xml:space="preserve"> 1.1 are the longest running times</w:t>
+              <w:t>Times in time matrix show that time for req 1.1 are the longest running times</w:t>
             </w:r>
           </w:p>
         </w:tc>
@@ -2008,25 +1904,7 @@
                 <w:sz w:val="24"/>
                 <w:szCs w:val="24"/>
               </w:rPr>
-              <w:t xml:space="preserve">Times in time matrix show that time for </w:t>
-            </w:r>
-            <w:proofErr w:type="spellStart"/>
-            <w:r>
-              <w:rPr>
-                <w:rFonts w:ascii="Times New Roman" w:hAnsi="Times New Roman" w:cs="Times New Roman"/>
-                <w:sz w:val="24"/>
-                <w:szCs w:val="24"/>
-              </w:rPr>
-              <w:t>req</w:t>
-            </w:r>
-            <w:proofErr w:type="spellEnd"/>
-            <w:r>
-              <w:rPr>
-                <w:rFonts w:ascii="Times New Roman" w:hAnsi="Times New Roman" w:cs="Times New Roman"/>
-                <w:sz w:val="24"/>
-                <w:szCs w:val="24"/>
-              </w:rPr>
-              <w:t xml:space="preserve"> 1.1 are the longest running times</w:t>
+              <w:t>Times in time matrix show that time for req 1.1 are the longest running times</w:t>
             </w:r>
           </w:p>
         </w:tc>
@@ -2154,25 +2032,7 @@
                 <w:sz w:val="24"/>
                 <w:szCs w:val="24"/>
               </w:rPr>
-              <w:t xml:space="preserve">atrix show that time for </w:t>
-            </w:r>
-            <w:proofErr w:type="spellStart"/>
-            <w:r>
-              <w:rPr>
-                <w:rFonts w:ascii="Times New Roman" w:hAnsi="Times New Roman" w:cs="Times New Roman"/>
-                <w:sz w:val="24"/>
-                <w:szCs w:val="24"/>
-              </w:rPr>
-              <w:t>req</w:t>
-            </w:r>
-            <w:proofErr w:type="spellEnd"/>
-            <w:r>
-              <w:rPr>
-                <w:rFonts w:ascii="Times New Roman" w:hAnsi="Times New Roman" w:cs="Times New Roman"/>
-                <w:sz w:val="24"/>
-                <w:szCs w:val="24"/>
-              </w:rPr>
-              <w:t xml:space="preserve"> 1.7</w:t>
+              <w:t>atrix show that time for req 1.7</w:t>
             </w:r>
             <w:r>
               <w:rPr>
@@ -2789,25 +2649,7 @@
                 <w:sz w:val="24"/>
                 <w:szCs w:val="24"/>
               </w:rPr>
-              <w:t xml:space="preserve">The ray tracing engine shall take sufficient amount of time that times displayed in </w:t>
-            </w:r>
-            <w:proofErr w:type="spellStart"/>
-            <w:r>
-              <w:rPr>
-                <w:rFonts w:ascii="Times New Roman" w:hAnsi="Times New Roman" w:cs="Times New Roman"/>
-                <w:sz w:val="24"/>
-                <w:szCs w:val="24"/>
-              </w:rPr>
-              <w:t>req</w:t>
-            </w:r>
-            <w:proofErr w:type="spellEnd"/>
-            <w:r>
-              <w:rPr>
-                <w:rFonts w:ascii="Times New Roman" w:hAnsi="Times New Roman" w:cs="Times New Roman"/>
-                <w:sz w:val="24"/>
-                <w:szCs w:val="24"/>
-              </w:rPr>
-              <w:t xml:space="preserve"> 1 are meaningful </w:t>
+              <w:t>The system shall be able to have shadows for objects</w:t>
             </w:r>
           </w:p>
         </w:tc>
@@ -2830,25 +2672,7 @@
                 <w:sz w:val="24"/>
                 <w:szCs w:val="24"/>
               </w:rPr>
-              <w:t xml:space="preserve">Times in </w:t>
-            </w:r>
-            <w:proofErr w:type="spellStart"/>
-            <w:r>
-              <w:rPr>
-                <w:rFonts w:ascii="Times New Roman" w:hAnsi="Times New Roman" w:cs="Times New Roman"/>
-                <w:sz w:val="24"/>
-                <w:szCs w:val="24"/>
-              </w:rPr>
-              <w:t>req</w:t>
-            </w:r>
-            <w:proofErr w:type="spellEnd"/>
-            <w:r>
-              <w:rPr>
-                <w:rFonts w:ascii="Times New Roman" w:hAnsi="Times New Roman" w:cs="Times New Roman"/>
-                <w:sz w:val="24"/>
-                <w:szCs w:val="24"/>
-              </w:rPr>
-              <w:t xml:space="preserve"> 1 are displayed</w:t>
+              <w:t>Display a scene where a sphere is on top of a box and is casting a shadow on to the box.</w:t>
             </w:r>
           </w:p>
         </w:tc>
@@ -2865,114 +2689,16 @@
                 <w:szCs w:val="24"/>
               </w:rPr>
             </w:pPr>
-            <w:proofErr w:type="spellStart"/>
-            <w:r>
-              <w:rPr>
-                <w:rFonts w:ascii="Times New Roman" w:hAnsi="Times New Roman" w:cs="Times New Roman"/>
-                <w:sz w:val="24"/>
-                <w:szCs w:val="24"/>
-              </w:rPr>
-              <w:t>Req</w:t>
-            </w:r>
-            <w:proofErr w:type="spellEnd"/>
-            <w:r>
-              <w:rPr>
-                <w:rFonts w:ascii="Times New Roman" w:hAnsi="Times New Roman" w:cs="Times New Roman"/>
-                <w:sz w:val="24"/>
-                <w:szCs w:val="24"/>
-              </w:rPr>
-              <w:t xml:space="preserve"> 1.1 </w:t>
-            </w:r>
-            <w:r>
-              <w:rPr>
-                <w:rFonts w:ascii="Times New Roman" w:hAnsi="Times New Roman" w:cs="Times New Roman"/>
-                <w:sz w:val="24"/>
-                <w:szCs w:val="24"/>
-              </w:rPr>
-              <w:t>for 500x500 runs for 4*</w:t>
-            </w:r>
-            <w:r>
-              <w:rPr>
-                <w:rFonts w:ascii="Times New Roman" w:hAnsi="Times New Roman" w:cs="Times New Roman"/>
-                <w:sz w:val="24"/>
-                <w:szCs w:val="24"/>
-              </w:rPr>
-              <w:t xml:space="preserve"> seconds</w:t>
-            </w:r>
-            <w:r>
-              <w:rPr>
-                <w:rFonts w:ascii="Times New Roman" w:hAnsi="Times New Roman" w:cs="Times New Roman"/>
-                <w:sz w:val="24"/>
-                <w:szCs w:val="24"/>
-              </w:rPr>
-              <w:t xml:space="preserve"> (4000 </w:t>
-            </w:r>
-            <w:proofErr w:type="spellStart"/>
-            <w:r>
-              <w:rPr>
-                <w:rFonts w:ascii="Times New Roman" w:hAnsi="Times New Roman" w:cs="Times New Roman"/>
-                <w:sz w:val="24"/>
-                <w:szCs w:val="24"/>
-              </w:rPr>
-              <w:t>ms</w:t>
-            </w:r>
-            <w:proofErr w:type="spellEnd"/>
-            <w:r>
-              <w:rPr>
-                <w:rFonts w:ascii="Times New Roman" w:hAnsi="Times New Roman" w:cs="Times New Roman"/>
-                <w:sz w:val="24"/>
-                <w:szCs w:val="24"/>
-              </w:rPr>
-              <w:t>)</w:t>
-            </w:r>
-            <w:r>
-              <w:rPr>
-                <w:rFonts w:ascii="Times New Roman" w:hAnsi="Times New Roman" w:cs="Times New Roman"/>
-                <w:sz w:val="24"/>
-                <w:szCs w:val="24"/>
-              </w:rPr>
-              <w:t xml:space="preserve"> on one of the machines in the </w:t>
-            </w:r>
-            <w:r>
-              <w:rPr>
-                <w:rFonts w:ascii="Times New Roman" w:hAnsi="Times New Roman" w:cs="Times New Roman"/>
-                <w:sz w:val="24"/>
-                <w:szCs w:val="24"/>
-              </w:rPr>
-              <w:t>Linux</w:t>
-            </w:r>
-            <w:r>
-              <w:rPr>
-                <w:rFonts w:ascii="Times New Roman" w:hAnsi="Times New Roman" w:cs="Times New Roman"/>
-                <w:sz w:val="24"/>
-                <w:szCs w:val="24"/>
-              </w:rPr>
-              <w:t xml:space="preserve"> lab</w:t>
-            </w:r>
-            <w:r>
-              <w:rPr>
-                <w:rFonts w:ascii="Times New Roman" w:hAnsi="Times New Roman" w:cs="Times New Roman"/>
-                <w:sz w:val="24"/>
-                <w:szCs w:val="24"/>
-              </w:rPr>
-              <w:t>.</w:t>
-            </w:r>
-            <w:r>
-              <w:rPr>
-                <w:rFonts w:ascii="Times New Roman" w:hAnsi="Times New Roman" w:cs="Times New Roman"/>
-                <w:sz w:val="24"/>
-                <w:szCs w:val="24"/>
-              </w:rPr>
-              <w:t xml:space="preserve"> (the fastest time on the slowest column)</w:t>
-            </w:r>
-            <w:r>
-              <w:rPr>
-                <w:rFonts w:ascii="Times New Roman" w:hAnsi="Times New Roman" w:cs="Times New Roman"/>
-                <w:sz w:val="24"/>
-                <w:szCs w:val="24"/>
-              </w:rPr>
-              <w:t xml:space="preserve"> </w:t>
-            </w:r>
+            <w:r>
+              <w:rPr>
+                <w:rFonts w:ascii="Times New Roman" w:hAnsi="Times New Roman" w:cs="Times New Roman"/>
+                <w:sz w:val="24"/>
+                <w:szCs w:val="24"/>
+              </w:rPr>
+              <w:t>There is a shadow casted by the sphere onto the box.</w:t>
+            </w:r>
+            <w:bookmarkStart w:id="0" w:name="_GoBack"/>
+            <w:bookmarkEnd w:id="0"/>
           </w:p>
         </w:tc>
       </w:tr>
@@ -2999,6 +2725,175 @@
                 <w:sz w:val="24"/>
                 <w:szCs w:val="24"/>
               </w:rPr>
+              <w:t>3.6</w:t>
+            </w:r>
+          </w:p>
+        </w:tc>
+        <w:tc>
+          <w:tcPr>
+            <w:tcW w:w="2979" w:type="dxa"/>
+            <w:noWrap/>
+          </w:tcPr>
+          <w:p>
+            <w:pPr>
+              <w:rPr>
+                <w:rFonts w:ascii="Times New Roman" w:hAnsi="Times New Roman" w:cs="Times New Roman"/>
+                <w:sz w:val="24"/>
+                <w:szCs w:val="24"/>
+              </w:rPr>
+            </w:pPr>
+            <w:r>
+              <w:rPr>
+                <w:rFonts w:ascii="Times New Roman" w:hAnsi="Times New Roman" w:cs="Times New Roman"/>
+                <w:sz w:val="24"/>
+                <w:szCs w:val="24"/>
+              </w:rPr>
+              <w:t xml:space="preserve">The ray tracing engine shall take sufficient amount of time that times displayed in req 1 are meaningful </w:t>
+            </w:r>
+          </w:p>
+        </w:tc>
+        <w:tc>
+          <w:tcPr>
+            <w:tcW w:w="2980" w:type="dxa"/>
+            <w:noWrap/>
+          </w:tcPr>
+          <w:p>
+            <w:pPr>
+              <w:rPr>
+                <w:rFonts w:ascii="Times New Roman" w:hAnsi="Times New Roman" w:cs="Times New Roman"/>
+                <w:sz w:val="24"/>
+                <w:szCs w:val="24"/>
+              </w:rPr>
+            </w:pPr>
+            <w:r>
+              <w:rPr>
+                <w:rFonts w:ascii="Times New Roman" w:hAnsi="Times New Roman" w:cs="Times New Roman"/>
+                <w:sz w:val="24"/>
+                <w:szCs w:val="24"/>
+              </w:rPr>
+              <w:t>Times in req 1 are displayed</w:t>
+            </w:r>
+          </w:p>
+        </w:tc>
+        <w:tc>
+          <w:tcPr>
+            <w:tcW w:w="3001" w:type="dxa"/>
+            <w:noWrap/>
+          </w:tcPr>
+          <w:p>
+            <w:pPr>
+              <w:rPr>
+                <w:rFonts w:ascii="Times New Roman" w:hAnsi="Times New Roman" w:cs="Times New Roman"/>
+                <w:sz w:val="24"/>
+                <w:szCs w:val="24"/>
+              </w:rPr>
+            </w:pPr>
+            <w:r>
+              <w:rPr>
+                <w:rFonts w:ascii="Times New Roman" w:hAnsi="Times New Roman" w:cs="Times New Roman"/>
+                <w:sz w:val="24"/>
+                <w:szCs w:val="24"/>
+              </w:rPr>
+              <w:t xml:space="preserve">Req 1.1 </w:t>
+            </w:r>
+            <w:r>
+              <w:rPr>
+                <w:rFonts w:ascii="Times New Roman" w:hAnsi="Times New Roman" w:cs="Times New Roman"/>
+                <w:sz w:val="24"/>
+                <w:szCs w:val="24"/>
+              </w:rPr>
+              <w:t>for 500x500 runs for 4*</w:t>
+            </w:r>
+            <w:r>
+              <w:rPr>
+                <w:rFonts w:ascii="Times New Roman" w:hAnsi="Times New Roman" w:cs="Times New Roman"/>
+                <w:sz w:val="24"/>
+                <w:szCs w:val="24"/>
+              </w:rPr>
+              <w:t xml:space="preserve"> seconds</w:t>
+            </w:r>
+            <w:r>
+              <w:rPr>
+                <w:rFonts w:ascii="Times New Roman" w:hAnsi="Times New Roman" w:cs="Times New Roman"/>
+                <w:sz w:val="24"/>
+                <w:szCs w:val="24"/>
+              </w:rPr>
+              <w:t xml:space="preserve"> (4000 ms)</w:t>
+            </w:r>
+            <w:r>
+              <w:rPr>
+                <w:rFonts w:ascii="Times New Roman" w:hAnsi="Times New Roman" w:cs="Times New Roman"/>
+                <w:sz w:val="24"/>
+                <w:szCs w:val="24"/>
+              </w:rPr>
+              <w:t xml:space="preserve"> on one of the machines in the </w:t>
+            </w:r>
+            <w:r>
+              <w:rPr>
+                <w:rFonts w:ascii="Times New Roman" w:hAnsi="Times New Roman" w:cs="Times New Roman"/>
+                <w:sz w:val="24"/>
+                <w:szCs w:val="24"/>
+              </w:rPr>
+              <w:t>Linux</w:t>
+            </w:r>
+            <w:r>
+              <w:rPr>
+                <w:rFonts w:ascii="Times New Roman" w:hAnsi="Times New Roman" w:cs="Times New Roman"/>
+                <w:sz w:val="24"/>
+                <w:szCs w:val="24"/>
+              </w:rPr>
+              <w:t xml:space="preserve"> lab</w:t>
+            </w:r>
+            <w:r>
+              <w:rPr>
+                <w:rFonts w:ascii="Times New Roman" w:hAnsi="Times New Roman" w:cs="Times New Roman"/>
+                <w:sz w:val="24"/>
+                <w:szCs w:val="24"/>
+              </w:rPr>
+              <w:t>.</w:t>
+            </w:r>
+            <w:r>
+              <w:rPr>
+                <w:rFonts w:ascii="Times New Roman" w:hAnsi="Times New Roman" w:cs="Times New Roman"/>
+                <w:sz w:val="24"/>
+                <w:szCs w:val="24"/>
+              </w:rPr>
+              <w:t xml:space="preserve"> (the fastest time on the slowest column)</w:t>
+            </w:r>
+            <w:r>
+              <w:rPr>
+                <w:rFonts w:ascii="Times New Roman" w:hAnsi="Times New Roman" w:cs="Times New Roman"/>
+                <w:sz w:val="24"/>
+                <w:szCs w:val="24"/>
+              </w:rPr>
+              <w:t xml:space="preserve"> </w:t>
+            </w:r>
+          </w:p>
+        </w:tc>
+      </w:tr>
+      <w:tr>
+        <w:trPr>
+          <w:trHeight w:val="309"/>
+        </w:trPr>
+        <w:tc>
+          <w:tcPr>
+            <w:tcW w:w="516" w:type="dxa"/>
+            <w:noWrap/>
+          </w:tcPr>
+          <w:p>
+            <w:pPr>
+              <w:rPr>
+                <w:rFonts w:ascii="Times New Roman" w:hAnsi="Times New Roman" w:cs="Times New Roman"/>
+                <w:sz w:val="24"/>
+                <w:szCs w:val="24"/>
+              </w:rPr>
+            </w:pPr>
+            <w:r>
+              <w:rPr>
+                <w:rFonts w:ascii="Times New Roman" w:hAnsi="Times New Roman" w:cs="Times New Roman"/>
+                <w:sz w:val="24"/>
+                <w:szCs w:val="24"/>
+              </w:rPr>
               <w:t>4</w:t>
             </w:r>
           </w:p>
@@ -3022,25 +2917,7 @@
                 <w:sz w:val="24"/>
                 <w:szCs w:val="24"/>
               </w:rPr>
-              <w:t>Images shall be saved as a .</w:t>
-            </w:r>
-            <w:proofErr w:type="spellStart"/>
-            <w:r>
-              <w:rPr>
-                <w:rFonts w:ascii="Times New Roman" w:hAnsi="Times New Roman" w:cs="Times New Roman"/>
-                <w:sz w:val="24"/>
-                <w:szCs w:val="24"/>
-              </w:rPr>
-              <w:t>png</w:t>
-            </w:r>
-            <w:proofErr w:type="spellEnd"/>
-            <w:r>
-              <w:rPr>
-                <w:rFonts w:ascii="Times New Roman" w:hAnsi="Times New Roman" w:cs="Times New Roman"/>
-                <w:sz w:val="24"/>
-                <w:szCs w:val="24"/>
-              </w:rPr>
-              <w:t xml:space="preserve"> file</w:t>
+              <w:t>Images shall be saved as a .png file</w:t>
             </w:r>
           </w:p>
         </w:tc>

</xml_diff>